<commit_message>
Agrego material extra clase 5
</commit_message>
<xml_diff>
--- a/material_extra/Info y Links.docx
+++ b/material_extra/Info y Links.docx
@@ -1147,9 +1147,246 @@
     </w:p>
     <w:p>
       <w:pPr>
+        <w:rPr/>
+      </w:pPr>
+      <w:r>
+        <w:rPr>
+          <w:b w:val="1"/>
+          <w:rtl w:val="0"/>
+        </w:rPr>
+        <w:t xml:space="preserve">Clase 4 / 5:</w:t>
+      </w:r>
+      <w:r>
+        <w:rPr>
+          <w:rtl w:val="0"/>
+        </w:rPr>
+      </w:r>
+    </w:p>
+    <w:p>
+      <w:pPr>
         <w:ind w:left="0" w:firstLine="0"/>
         <w:rPr/>
       </w:pPr>
+      <w:r>
+        <w:rPr>
+          <w:rtl w:val="0"/>
+        </w:rPr>
+      </w:r>
+    </w:p>
+    <w:p>
+      <w:pPr>
+        <w:widowControl w:val="0"/>
+        <w:numPr>
+          <w:ilvl w:val="0"/>
+          <w:numId w:val="3"/>
+        </w:numPr>
+        <w:spacing w:line="240" w:lineRule="auto"/>
+        <w:ind w:left="720" w:hanging="360"/>
+      </w:pPr>
+      <w:r>
+        <w:rPr>
+          <w:rtl w:val="0"/>
+        </w:rPr>
+        <w:t xml:space="preserve">Redes Convolucionales</w:t>
+      </w:r>
+    </w:p>
+    <w:p>
+      <w:pPr>
+        <w:numPr>
+          <w:ilvl w:val="1"/>
+          <w:numId w:val="3"/>
+        </w:numPr>
+        <w:ind w:left="1440" w:hanging="360"/>
+      </w:pPr>
+      <w:hyperlink r:id="rId32">
+        <w:r>
+          <w:rPr>
+            <w:color w:val="1155cc"/>
+            <w:u w:val="single"/>
+            <w:rtl w:val="0"/>
+          </w:rPr>
+          <w:t xml:space="preserve">https://www.youtube.com/watch?v=V8j1oENVz00</w:t>
+        </w:r>
+      </w:hyperlink>
+      <w:r>
+        <w:rPr>
+          <w:rtl w:val="0"/>
+        </w:rPr>
+        <w:t xml:space="preserve"> </w:t>
+      </w:r>
+    </w:p>
+    <w:p>
+      <w:pPr>
+        <w:numPr>
+          <w:ilvl w:val="1"/>
+          <w:numId w:val="3"/>
+        </w:numPr>
+        <w:ind w:left="1440" w:hanging="360"/>
+      </w:pPr>
+      <w:hyperlink r:id="rId33">
+        <w:r>
+          <w:rPr>
+            <w:color w:val="1155cc"/>
+            <w:u w:val="single"/>
+            <w:rtl w:val="0"/>
+          </w:rPr>
+          <w:t xml:space="preserve">https://tensorspace.org/html/playground/alexnet.html</w:t>
+        </w:r>
+      </w:hyperlink>
+      <w:r>
+        <w:rPr>
+          <w:rtl w:val="0"/>
+        </w:rPr>
+        <w:t xml:space="preserve"> </w:t>
+      </w:r>
+    </w:p>
+    <w:p>
+      <w:pPr>
+        <w:numPr>
+          <w:ilvl w:val="1"/>
+          <w:numId w:val="3"/>
+        </w:numPr>
+        <w:ind w:left="1440" w:hanging="360"/>
+      </w:pPr>
+      <w:hyperlink r:id="rId34">
+        <w:r>
+          <w:rPr>
+            <w:color w:val="1155cc"/>
+            <w:u w:val="single"/>
+            <w:rtl w:val="0"/>
+          </w:rPr>
+          <w:t xml:space="preserve">https://poloclub.github.io/cnn-explainer/</w:t>
+        </w:r>
+      </w:hyperlink>
+      <w:r>
+        <w:rPr>
+          <w:rtl w:val="0"/>
+        </w:rPr>
+        <w:t xml:space="preserve"> </w:t>
+      </w:r>
+    </w:p>
+    <w:p>
+      <w:pPr>
+        <w:numPr>
+          <w:ilvl w:val="0"/>
+          <w:numId w:val="3"/>
+        </w:numPr>
+        <w:ind w:left="720" w:hanging="360"/>
+      </w:pPr>
+      <w:r>
+        <w:rPr>
+          <w:rtl w:val="0"/>
+        </w:rPr>
+        <w:t xml:space="preserve">MobileNetV3: </w:t>
+      </w:r>
+    </w:p>
+    <w:p>
+      <w:pPr>
+        <w:numPr>
+          <w:ilvl w:val="1"/>
+          <w:numId w:val="3"/>
+        </w:numPr>
+        <w:ind w:left="1440" w:hanging="360"/>
+      </w:pPr>
+      <w:hyperlink r:id="rId35">
+        <w:r>
+          <w:rPr>
+            <w:color w:val="1155cc"/>
+            <w:u w:val="single"/>
+            <w:rtl w:val="0"/>
+          </w:rPr>
+          <w:t xml:space="preserve">https://medium.com/@RobuRishabh/understanding-and-implementing-mobilenetv3-422bd0bdfb5a</w:t>
+        </w:r>
+      </w:hyperlink>
+      <w:r>
+        <w:rPr>
+          <w:rtl w:val="0"/>
+        </w:rPr>
+        <w:t xml:space="preserve"> </w:t>
+      </w:r>
+    </w:p>
+    <w:p>
+      <w:pPr>
+        <w:numPr>
+          <w:ilvl w:val="1"/>
+          <w:numId w:val="3"/>
+        </w:numPr>
+        <w:ind w:left="1440" w:hanging="360"/>
+      </w:pPr>
+      <w:hyperlink r:id="rId36">
+        <w:r>
+          <w:rPr>
+            <w:color w:val="1155cc"/>
+            <w:u w:val="single"/>
+            <w:rtl w:val="0"/>
+          </w:rPr>
+          <w:t xml:space="preserve">https://huggingface.co/timm/mobilenetv3_small_100.lamb_in1k</w:t>
+        </w:r>
+      </w:hyperlink>
+      <w:r>
+        <w:rPr>
+          <w:rtl w:val="0"/>
+        </w:rPr>
+      </w:r>
+    </w:p>
+    <w:p>
+      <w:pPr>
+        <w:numPr>
+          <w:ilvl w:val="0"/>
+          <w:numId w:val="3"/>
+        </w:numPr>
+        <w:ind w:left="720" w:hanging="360"/>
+      </w:pPr>
+      <w:r>
+        <w:rPr>
+          <w:rtl w:val="0"/>
+        </w:rPr>
+        <w:t xml:space="preserve">VIT (Transformers):</w:t>
+      </w:r>
+    </w:p>
+    <w:p>
+      <w:pPr>
+        <w:numPr>
+          <w:ilvl w:val="1"/>
+          <w:numId w:val="3"/>
+        </w:numPr>
+        <w:ind w:left="1440" w:hanging="360"/>
+      </w:pPr>
+      <w:hyperlink r:id="rId37">
+        <w:r>
+          <w:rPr>
+            <w:color w:val="1155cc"/>
+            <w:u w:val="single"/>
+            <w:rtl w:val="0"/>
+          </w:rPr>
+          <w:t xml:space="preserve">https://medium.com/machine-intelligence-and-deep-learning-lab/vit-vision-transformer-cc56c8071a20</w:t>
+        </w:r>
+      </w:hyperlink>
+      <w:r>
+        <w:rPr>
+          <w:rtl w:val="0"/>
+        </w:rPr>
+        <w:t xml:space="preserve"> </w:t>
+      </w:r>
+    </w:p>
+    <w:p>
+      <w:pPr>
+        <w:numPr>
+          <w:ilvl w:val="1"/>
+          <w:numId w:val="3"/>
+        </w:numPr>
+        <w:ind w:left="1440" w:hanging="360"/>
+      </w:pPr>
+      <w:hyperlink r:id="rId38">
+        <w:r>
+          <w:rPr>
+            <w:color w:val="1155cc"/>
+            <w:u w:val="single"/>
+            <w:rtl w:val="0"/>
+          </w:rPr>
+          <w:t xml:space="preserve">https://huggingface.co/google/vit-base-patch16-224</w:t>
+        </w:r>
+      </w:hyperlink>
       <w:r>
         <w:rPr>
           <w:rtl w:val="0"/>
@@ -1387,11 +1624,124 @@
       </w:rPr>
     </w:lvl>
   </w:abstractNum>
+  <w:abstractNum w:abstractNumId="3">
+    <w:lvl w:ilvl="0">
+      <w:start w:val="1"/>
+      <w:numFmt w:val="bullet"/>
+      <w:lvlText w:val="●"/>
+      <w:lvlJc w:val="left"/>
+      <w:pPr>
+        <w:ind w:left="720" w:hanging="360"/>
+      </w:pPr>
+      <w:rPr>
+        <w:u w:val="none"/>
+      </w:rPr>
+    </w:lvl>
+    <w:lvl w:ilvl="1">
+      <w:start w:val="1"/>
+      <w:numFmt w:val="bullet"/>
+      <w:lvlText w:val="○"/>
+      <w:lvlJc w:val="left"/>
+      <w:pPr>
+        <w:ind w:left="1440" w:hanging="360"/>
+      </w:pPr>
+      <w:rPr>
+        <w:u w:val="none"/>
+      </w:rPr>
+    </w:lvl>
+    <w:lvl w:ilvl="2">
+      <w:start w:val="1"/>
+      <w:numFmt w:val="bullet"/>
+      <w:lvlText w:val="■"/>
+      <w:lvlJc w:val="left"/>
+      <w:pPr>
+        <w:ind w:left="2160" w:hanging="360"/>
+      </w:pPr>
+      <w:rPr>
+        <w:u w:val="none"/>
+      </w:rPr>
+    </w:lvl>
+    <w:lvl w:ilvl="3">
+      <w:start w:val="1"/>
+      <w:numFmt w:val="bullet"/>
+      <w:lvlText w:val="●"/>
+      <w:lvlJc w:val="left"/>
+      <w:pPr>
+        <w:ind w:left="2880" w:hanging="360"/>
+      </w:pPr>
+      <w:rPr>
+        <w:u w:val="none"/>
+      </w:rPr>
+    </w:lvl>
+    <w:lvl w:ilvl="4">
+      <w:start w:val="1"/>
+      <w:numFmt w:val="bullet"/>
+      <w:lvlText w:val="○"/>
+      <w:lvlJc w:val="left"/>
+      <w:pPr>
+        <w:ind w:left="3600" w:hanging="360"/>
+      </w:pPr>
+      <w:rPr>
+        <w:u w:val="none"/>
+      </w:rPr>
+    </w:lvl>
+    <w:lvl w:ilvl="5">
+      <w:start w:val="1"/>
+      <w:numFmt w:val="bullet"/>
+      <w:lvlText w:val="■"/>
+      <w:lvlJc w:val="left"/>
+      <w:pPr>
+        <w:ind w:left="4320" w:hanging="360"/>
+      </w:pPr>
+      <w:rPr>
+        <w:u w:val="none"/>
+      </w:rPr>
+    </w:lvl>
+    <w:lvl w:ilvl="6">
+      <w:start w:val="1"/>
+      <w:numFmt w:val="bullet"/>
+      <w:lvlText w:val="●"/>
+      <w:lvlJc w:val="left"/>
+      <w:pPr>
+        <w:ind w:left="5040" w:hanging="360"/>
+      </w:pPr>
+      <w:rPr>
+        <w:u w:val="none"/>
+      </w:rPr>
+    </w:lvl>
+    <w:lvl w:ilvl="7">
+      <w:start w:val="1"/>
+      <w:numFmt w:val="bullet"/>
+      <w:lvlText w:val="○"/>
+      <w:lvlJc w:val="left"/>
+      <w:pPr>
+        <w:ind w:left="5760" w:hanging="360"/>
+      </w:pPr>
+      <w:rPr>
+        <w:u w:val="none"/>
+      </w:rPr>
+    </w:lvl>
+    <w:lvl w:ilvl="8">
+      <w:start w:val="1"/>
+      <w:numFmt w:val="bullet"/>
+      <w:lvlText w:val="■"/>
+      <w:lvlJc w:val="left"/>
+      <w:pPr>
+        <w:ind w:left="6480" w:hanging="360"/>
+      </w:pPr>
+      <w:rPr>
+        <w:u w:val="none"/>
+      </w:rPr>
+    </w:lvl>
+  </w:abstractNum>
   <w:num w:numId="1">
     <w:abstractNumId w:val="1"/>
   </w:num>
   <w:num w:numId="2">
     <w:abstractNumId w:val="2"/>
+  </w:num>
+  <w:num w:numId="3">
+    <w:abstractNumId w:val="3"/>
   </w:num>
 </w:numbering>
 </file>

</xml_diff>